<commit_message>
feat/generator: rollback changes to the last passing state and modify the model
</commit_message>
<xml_diff>
--- a/csv_parser/out/GEO-POS/GEO-POS.schema.docx
+++ b/csv_parser/out/GEO-POS/GEO-POS.schema.docx
@@ -7,7 +7,153 @@
         <w:pStyle w:val="Heading1"/>
       </w:pPr>
       <w:r>
-        <w:t>Objet positionUpdate</w:t>
+        <w:t>Objet geoPos</w:t>
+      </w:r>
+    </w:p>
+    <w:tbl>
+      <w:tblPr>
+        <w:tblStyle w:val="MediumShading1-Accent1"/>
+        <w:tblW w:type="auto" w:w="0"/>
+        <w:tblLayout w:type="fixed"/>
+        <w:tblLook w:firstColumn="1" w:firstRow="1" w:lastColumn="0" w:lastRow="0" w:noHBand="0" w:noVBand="1" w:val="04A0"/>
+      </w:tblPr>
+      <w:tblGrid>
+        <w:gridCol w:w="2040"/>
+        <w:gridCol w:w="2040"/>
+        <w:gridCol w:w="2040"/>
+        <w:gridCol w:w="2040"/>
+        <w:gridCol w:w="2040"/>
+        <w:gridCol w:w="2040"/>
+      </w:tblGrid>
+      <w:tr>
+        <w:tc>
+          <w:tcPr>
+            <w:tcW w:type="dxa" w:w="1701"/>
+          </w:tcPr>
+          <w:p>
+            <w:r>
+              <w:t>Nom de balise</w:t>
+            </w:r>
+          </w:p>
+        </w:tc>
+        <w:tc>
+          <w:tcPr>
+            <w:tcW w:type="dxa" w:w="1984"/>
+          </w:tcPr>
+          <w:p>
+            <w:r>
+              <w:t>Champ correspondant</w:t>
+            </w:r>
+          </w:p>
+        </w:tc>
+        <w:tc>
+          <w:tcPr>
+            <w:tcW w:type="dxa" w:w="1134"/>
+          </w:tcPr>
+          <w:p>
+            <w:r>
+              <w:t>Format</w:t>
+            </w:r>
+          </w:p>
+        </w:tc>
+        <w:tc>
+          <w:tcPr>
+            <w:tcW w:type="dxa" w:w="1417"/>
+          </w:tcPr>
+          <w:p>
+            <w:r>
+              <w:t>Cardinalité</w:t>
+            </w:r>
+          </w:p>
+        </w:tc>
+        <w:tc>
+          <w:tcPr>
+            <w:tcW w:type="dxa" w:w="4535"/>
+          </w:tcPr>
+          <w:p>
+            <w:r>
+              <w:t>Description</w:t>
+            </w:r>
+          </w:p>
+        </w:tc>
+        <w:tc>
+          <w:tcPr>
+            <w:tcW w:type="dxa" w:w="1701"/>
+          </w:tcPr>
+          <w:p>
+            <w:r>
+              <w:t>Exemple</w:t>
+            </w:r>
+          </w:p>
+        </w:tc>
+      </w:tr>
+      <w:tr>
+        <w:tc>
+          <w:tcPr>
+            <w:tcW w:type="dxa" w:w="1701"/>
+          </w:tcPr>
+          <w:p>
+            <w:r>
+              <w:t>positionUpdate</w:t>
+            </w:r>
+          </w:p>
+        </w:tc>
+        <w:tc>
+          <w:tcPr>
+            <w:tcW w:type="dxa" w:w="1984"/>
+          </w:tcPr>
+          <w:p>
+            <w:r>
+              <w:t>Position</w:t>
+            </w:r>
+          </w:p>
+        </w:tc>
+        <w:tc>
+          <w:tcPr>
+            <w:tcW w:type="dxa" w:w="1134"/>
+          </w:tcPr>
+          <w:p>
+            <w:r>
+              <w:t>cf. type position</w:t>
+            </w:r>
+          </w:p>
+        </w:tc>
+        <w:tc>
+          <w:tcPr>
+            <w:tcW w:type="dxa" w:w="1417"/>
+          </w:tcPr>
+          <w:p>
+            <w:r>
+              <w:t>0..n</w:t>
+            </w:r>
+          </w:p>
+        </w:tc>
+        <w:tc>
+          <w:tcPr>
+            <w:tcW w:type="dxa" w:w="4535"/>
+          </w:tcPr>
+          <w:p>
+            <w:r>
+              <w:t>Objet de détail de la position de chaque ressource</w:t>
+            </w:r>
+          </w:p>
+        </w:tc>
+        <w:tc>
+          <w:tcPr>
+            <w:tcW w:type="dxa" w:w="1701"/>
+          </w:tcPr>
+          <w:p>
+            <w:r/>
+          </w:p>
+        </w:tc>
+      </w:tr>
+    </w:tbl>
+    <w:p>
+      <w:pPr>
+        <w:pStyle w:val="Heading1"/>
+      </w:pPr>
+      <w:r>
+        <w:t>Type position</w:t>
       </w:r>
     </w:p>
     <w:tbl>

</xml_diff>